<commit_message>
Steve Jobs Reflections Done
</commit_message>
<xml_diff>
--- a/1.4.Metodos_De_Investigacion_e_Innovacion/Assessed_exercise_03_Research_and_Innovation/MII-Homework03-A01212611-A01169284.docx
+++ b/1.4.Metodos_De_Investigacion_e_Innovacion/Assessed_exercise_03_Research_and_Innovation/MII-Homework03-A01212611-A01169284.docx
@@ -817,7 +817,7 @@
     </w:p>
     <w:p>
       <w:pPr>
-        <w:pStyle w:val="Heading2"/>
+        <w:pStyle w:val="Ttulo2"/>
         <w:spacing w:after="240"/>
         <w:rPr>
           <w:rFonts w:ascii="Arial" w:hAnsi="Arial" w:cs="Arial"/>
@@ -870,7 +870,25 @@
           <w:b/>
           <w:sz w:val="24"/>
         </w:rPr>
-        <w:t>, B.S. &amp; Cantú-Ortiz, F.J. (2019). What is the situation of science in Mexico with respect to strategic countries and how could it be improved?</w:t>
+        <w:t xml:space="preserve">, B.S. &amp; </w:t>
+      </w:r>
+      <w:proofErr w:type="spellStart"/>
+      <w:r>
+        <w:rPr>
+          <w:rFonts w:ascii="Arial" w:hAnsi="Arial" w:cs="Arial"/>
+          <w:b/>
+          <w:sz w:val="24"/>
+        </w:rPr>
+        <w:t>Cantú</w:t>
+      </w:r>
+      <w:proofErr w:type="spellEnd"/>
+      <w:r>
+        <w:rPr>
+          <w:rFonts w:ascii="Arial" w:hAnsi="Arial" w:cs="Arial"/>
+          <w:b/>
+          <w:sz w:val="24"/>
+        </w:rPr>
+        <w:t>-Ortiz, F.J. (2019). What is the situation of science in Mexico with respect to strategic countries and how could it be improved?</w:t>
       </w:r>
     </w:p>
     <w:p>
@@ -901,7 +919,7 @@
     </w:p>
     <w:p>
       <w:pPr>
-        <w:pStyle w:val="Heading2"/>
+        <w:pStyle w:val="Ttulo2"/>
         <w:spacing w:after="240"/>
         <w:rPr>
           <w:rFonts w:ascii="Arial" w:hAnsi="Arial" w:cs="Arial"/>
@@ -968,7 +986,7 @@
     </w:p>
     <w:p>
       <w:pPr>
-        <w:pStyle w:val="Heading2"/>
+        <w:pStyle w:val="Ttulo2"/>
         <w:spacing w:after="240"/>
         <w:rPr>
           <w:rFonts w:ascii="Arial" w:hAnsi="Arial" w:cs="Arial"/>
@@ -977,6 +995,7 @@
         </w:rPr>
       </w:pPr>
       <w:r>
+        <w:lastRenderedPageBreak/>
         <w:fldChar w:fldCharType="begin" w:fldLock="1"/>
       </w:r>
       <w:r>
@@ -1075,7 +1094,7 @@
     </w:p>
     <w:p>
       <w:pPr>
-        <w:pStyle w:val="Heading2"/>
+        <w:pStyle w:val="Ttulo2"/>
         <w:spacing w:after="240"/>
         <w:rPr>
           <w:rFonts w:ascii="Arial" w:hAnsi="Arial" w:cs="Arial"/>
@@ -1084,6 +1103,7 @@
         </w:rPr>
       </w:pPr>
       <w:r>
+        <w:lastRenderedPageBreak/>
         <w:fldChar w:fldCharType="begin" w:fldLock="1"/>
       </w:r>
       <w:r>
@@ -1182,7 +1202,7 @@
     </w:p>
     <w:p>
       <w:pPr>
-        <w:pStyle w:val="Heading2"/>
+        <w:pStyle w:val="Ttulo2"/>
         <w:spacing w:after="240"/>
         <w:rPr>
           <w:rFonts w:ascii="Arial" w:hAnsi="Arial" w:cs="Arial"/>
@@ -1191,6 +1211,7 @@
         </w:rPr>
       </w:pPr>
       <w:r>
+        <w:lastRenderedPageBreak/>
         <w:fldChar w:fldCharType="begin" w:fldLock="1"/>
       </w:r>
       <w:r>
@@ -1253,7 +1274,7 @@
     </w:p>
     <w:p>
       <w:pPr>
-        <w:pStyle w:val="Heading2"/>
+        <w:pStyle w:val="Ttulo2"/>
         <w:spacing w:after="240"/>
         <w:rPr>
           <w:rFonts w:ascii="Arial" w:hAnsi="Arial" w:cs="Arial"/>
@@ -1262,6 +1283,7 @@
         </w:rPr>
       </w:pPr>
       <w:r>
+        <w:lastRenderedPageBreak/>
         <w:fldChar w:fldCharType="begin" w:fldLock="1"/>
       </w:r>
       <w:r>
@@ -1324,7 +1346,7 @@
     </w:p>
     <w:p>
       <w:pPr>
-        <w:pStyle w:val="Heading2"/>
+        <w:pStyle w:val="Ttulo2"/>
         <w:spacing w:after="240"/>
         <w:rPr>
           <w:rFonts w:ascii="Arial" w:hAnsi="Arial" w:cs="Arial"/>
@@ -1333,6 +1355,7 @@
         </w:rPr>
       </w:pPr>
       <w:r>
+        <w:lastRenderedPageBreak/>
         <w:fldChar w:fldCharType="begin" w:fldLock="1"/>
       </w:r>
       <w:r>
@@ -1393,8 +1416,6 @@
           <w:szCs w:val="22"/>
         </w:rPr>
       </w:pPr>
-      <w:bookmarkStart w:id="0" w:name="_GoBack"/>
-      <w:bookmarkEnd w:id="0"/>
     </w:p>
     <w:p>
       <w:pPr>
@@ -1415,7 +1436,7 @@
     </w:p>
     <w:p>
       <w:pPr>
-        <w:pStyle w:val="Heading2"/>
+        <w:pStyle w:val="Ttulo2"/>
         <w:spacing w:after="240"/>
         <w:rPr>
           <w:b/>
@@ -1425,6 +1446,7 @@
         <w:rPr>
           <w:b/>
         </w:rPr>
+        <w:lastRenderedPageBreak/>
         <w:t>Resources</w:t>
       </w:r>
     </w:p>
@@ -2043,14 +2065,107 @@
           <w:rFonts w:ascii="Arial" w:hAnsi="Arial" w:cs="Arial"/>
           <w:sz w:val="24"/>
         </w:rPr>
-        <w:t>L</w:t>
-      </w:r>
-      <w:r>
-        <w:rPr>
-          <w:rFonts w:ascii="Arial" w:hAnsi="Arial" w:cs="Arial"/>
-          <w:sz w:val="24"/>
-        </w:rPr>
-        <w:t>essons learned for your own professional, family and personal life. Was Jobs a religious person? Is Christianity an answer to existential dilemmas posed by Jobs?</w:t>
+        <w:t>Steve Jobs was a r</w:t>
+      </w:r>
+      <w:r>
+        <w:rPr>
+          <w:rFonts w:ascii="Arial" w:hAnsi="Arial" w:cs="Arial"/>
+          <w:sz w:val="24"/>
+        </w:rPr>
+        <w:t xml:space="preserve">emarkable character. </w:t>
+      </w:r>
+      <w:r>
+        <w:rPr>
+          <w:rFonts w:ascii="Arial" w:hAnsi="Arial" w:cs="Arial"/>
+          <w:sz w:val="24"/>
+        </w:rPr>
+        <w:t>There is no doubt that his life’s work and his perspective of the world have had an important impact in human kind history. He was a businessman and a visionary. We believe that it was his creativity and his passion the reasons he became such a success. He had the ability to imagine beyond anyone else, and the will power to bring his ideas to life. As far as his professional life went, he never backed down, not even when they threw him out of his own company. He was smart and courageous enough to stand up and create more and incredibly competitive ventures. He even won back his company and took it the highest level, making Apple the first company in the world to be worth more than a trillion dollars. From what we can see in the videos about his last words and his speech in Stanford University, Jobs was also very aware of the importance of succeeding in the personal aspects of his life. He spreads the idea that being successful in business and profession is no</w:t>
+      </w:r>
+      <w:r>
+        <w:rPr>
+          <w:rFonts w:ascii="Arial" w:hAnsi="Arial" w:cs="Arial"/>
+          <w:sz w:val="24"/>
+        </w:rPr>
+        <w:t xml:space="preserve">t the same as being successful in life. He explains how alone you can be even when you have everything you could imagine if you don’t have anybody to share it with. Jobs said you will always regret having </w:t>
+      </w:r>
+      <w:r>
+        <w:rPr>
+          <w:rFonts w:ascii="Arial" w:hAnsi="Arial" w:cs="Arial"/>
+          <w:sz w:val="24"/>
+        </w:rPr>
+        <w:t>chosen work over family and friends. We cannot say if Steve Jobs was church religious, but he did believe that there is some sort of force that guides us through the right way if we let it. He motivates us all to listen to our hearts and intuition and let the dots connect themselves, because somehow our journey has already been designed and we just need the courage to let it all fall into place.</w:t>
+      </w:r>
+      <w:r>
+        <w:rPr>
+          <w:rFonts w:ascii="Arial" w:hAnsi="Arial" w:cs="Arial"/>
+          <w:sz w:val="24"/>
+        </w:rPr>
+        <w:t xml:space="preserve"> We wouldn’t say Christianity is an answer to the existential dilemmas posed by Jobs. It is clear he believes in God and destiny in a certain way, but it is much clearer that he first believes in himself. Although </w:t>
+      </w:r>
+      <w:r>
+        <w:rPr>
+          <w:rFonts w:ascii="Arial" w:hAnsi="Arial" w:cs="Arial"/>
+          <w:sz w:val="24"/>
+        </w:rPr>
+        <w:t>Jobs</w:t>
+      </w:r>
+      <w:r>
+        <w:rPr>
+          <w:rFonts w:ascii="Arial" w:hAnsi="Arial" w:cs="Arial"/>
+          <w:sz w:val="24"/>
+        </w:rPr>
+        <w:t xml:space="preserve"> philosophy and Christianity do </w:t>
+      </w:r>
+      <w:r>
+        <w:rPr>
+          <w:rFonts w:ascii="Arial" w:hAnsi="Arial" w:cs="Arial"/>
+          <w:sz w:val="24"/>
+        </w:rPr>
+        <w:t>find</w:t>
+      </w:r>
+      <w:r>
+        <w:rPr>
+          <w:rFonts w:ascii="Arial" w:hAnsi="Arial" w:cs="Arial"/>
+          <w:sz w:val="24"/>
+        </w:rPr>
+        <w:t xml:space="preserve"> some common ground</w:t>
+      </w:r>
+      <w:r>
+        <w:rPr>
+          <w:rFonts w:ascii="Arial" w:hAnsi="Arial" w:cs="Arial"/>
+          <w:sz w:val="24"/>
+        </w:rPr>
+        <w:t xml:space="preserve">. They </w:t>
+      </w:r>
+      <w:r>
+        <w:rPr>
+          <w:rFonts w:ascii="Arial" w:hAnsi="Arial" w:cs="Arial"/>
+          <w:sz w:val="24"/>
+        </w:rPr>
+        <w:t xml:space="preserve">both </w:t>
+      </w:r>
+      <w:r>
+        <w:rPr>
+          <w:rFonts w:ascii="Arial" w:hAnsi="Arial" w:cs="Arial"/>
+          <w:sz w:val="24"/>
+        </w:rPr>
+        <w:t xml:space="preserve">reinforce the importance of love to oneself and others, but </w:t>
+      </w:r>
+      <w:r>
+        <w:rPr>
+          <w:rFonts w:ascii="Arial" w:hAnsi="Arial" w:cs="Arial"/>
+          <w:sz w:val="24"/>
+        </w:rPr>
+        <w:t xml:space="preserve">Christianity is not the only religion to profess about love. Any religion can be a resourceful place to gather strength and faith, but we believe that Jobs was  more </w:t>
+      </w:r>
+      <w:bookmarkStart w:id="0" w:name="_GoBack"/>
+      <w:bookmarkEnd w:id="0"/>
+      <w:r>
+        <w:rPr>
+          <w:rFonts w:ascii="Arial" w:hAnsi="Arial" w:cs="Arial"/>
+          <w:sz w:val="24"/>
+        </w:rPr>
+        <w:t>convinced that we can find this place within ourselves.</w:t>
       </w:r>
     </w:p>
     <w:p>
@@ -2066,11 +2181,20 @@
     <w:p>
       <w:pPr>
         <w:spacing w:line="360" w:lineRule="auto"/>
+        <w:jc w:val="both"/>
+        <w:rPr>
+          <w:rFonts w:ascii="Arial" w:hAnsi="Arial" w:cs="Arial"/>
+          <w:sz w:val="24"/>
+        </w:rPr>
+      </w:pPr>
+    </w:p>
+    <w:p>
+      <w:pPr>
+        <w:spacing w:line="360" w:lineRule="auto"/>
         <w:rPr>
           <w:rFonts w:ascii="Arial" w:hAnsi="Arial" w:cs="Arial"/>
           <w:b/>
           <w:sz w:val="32"/>
-          <w:lang w:val="es-ES"/>
         </w:rPr>
       </w:pPr>
       <w:r>
@@ -2078,8 +2202,8 @@
           <w:rFonts w:ascii="Arial" w:hAnsi="Arial" w:cs="Arial"/>
           <w:b/>
           <w:sz w:val="32"/>
-          <w:lang w:val="es-ES"/>
-        </w:rPr>
+        </w:rPr>
+        <w:lastRenderedPageBreak/>
         <w:t xml:space="preserve">Video </w:t>
       </w:r>
       <w:r>
@@ -2087,7 +2211,6 @@
           <w:rFonts w:ascii="Arial" w:hAnsi="Arial" w:cs="Arial"/>
           <w:b/>
           <w:sz w:val="32"/>
-          <w:lang w:val="es-ES"/>
         </w:rPr>
         <w:t>Resources</w:t>
       </w:r>
@@ -2099,22 +2222,32 @@
         <w:rPr>
           <w:rFonts w:ascii="Arial" w:hAnsi="Arial" w:cs="Arial"/>
           <w:sz w:val="24"/>
-          <w:lang w:val="en-GB"/>
-        </w:rPr>
-      </w:pPr>
-      <w:r>
-        <w:rPr>
-          <w:rFonts w:ascii="Arial" w:hAnsi="Arial" w:cs="Arial"/>
-          <w:sz w:val="24"/>
           <w:lang w:val="es-ES"/>
         </w:rPr>
-        <w:t xml:space="preserve">Badabun, Estas fueron las últimas palabras de Steve Jobs minutos antes de morir. </w:t>
-      </w:r>
-      <w:r>
-        <w:rPr>
-          <w:rFonts w:ascii="Arial" w:hAnsi="Arial" w:cs="Arial"/>
-          <w:sz w:val="24"/>
-          <w:lang w:val="en-GB"/>
+      </w:pPr>
+      <w:proofErr w:type="spellStart"/>
+      <w:r>
+        <w:rPr>
+          <w:rFonts w:ascii="Arial" w:hAnsi="Arial" w:cs="Arial"/>
+          <w:sz w:val="24"/>
+          <w:lang w:val="es-ES"/>
+        </w:rPr>
+        <w:t>Badabun</w:t>
+      </w:r>
+      <w:proofErr w:type="spellEnd"/>
+      <w:r>
+        <w:rPr>
+          <w:rFonts w:ascii="Arial" w:hAnsi="Arial" w:cs="Arial"/>
+          <w:sz w:val="24"/>
+          <w:lang w:val="es-ES"/>
+        </w:rPr>
+        <w:t xml:space="preserve">, Estas fueron las últimas palabras de Steve Jobs minutos antes de morir. </w:t>
+      </w:r>
+      <w:r>
+        <w:rPr>
+          <w:rFonts w:ascii="Arial" w:hAnsi="Arial" w:cs="Arial"/>
+          <w:sz w:val="24"/>
+          <w:lang w:val="es-ES"/>
         </w:rPr>
         <w:t>2017.</w:t>
       </w:r>
@@ -2126,70 +2259,16 @@
         <w:rPr>
           <w:rFonts w:ascii="Arial" w:hAnsi="Arial" w:cs="Arial"/>
           <w:sz w:val="24"/>
-          <w:lang w:val="en-GB"/>
-        </w:rPr>
-      </w:pPr>
-      <w:r>
-        <w:rPr>
-          <w:rFonts w:ascii="Arial" w:hAnsi="Arial" w:cs="Arial"/>
-          <w:sz w:val="24"/>
-          <w:lang w:val="en-GB"/>
-        </w:rPr>
-        <w:t xml:space="preserve">N. Flores, Steve Jobs </w:t>
-      </w:r>
-      <w:proofErr w:type="spellStart"/>
-      <w:r>
-        <w:rPr>
-          <w:rFonts w:ascii="Arial" w:hAnsi="Arial" w:cs="Arial"/>
-          <w:sz w:val="24"/>
-          <w:lang w:val="en-GB"/>
-        </w:rPr>
-        <w:t>Discurso</w:t>
-      </w:r>
-      <w:proofErr w:type="spellEnd"/>
-      <w:r>
-        <w:rPr>
-          <w:rFonts w:ascii="Arial" w:hAnsi="Arial" w:cs="Arial"/>
-          <w:sz w:val="24"/>
-          <w:lang w:val="en-GB"/>
-        </w:rPr>
-        <w:t xml:space="preserve"> </w:t>
-      </w:r>
-      <w:proofErr w:type="spellStart"/>
-      <w:r>
-        <w:rPr>
-          <w:rFonts w:ascii="Arial" w:hAnsi="Arial" w:cs="Arial"/>
-          <w:sz w:val="24"/>
-          <w:lang w:val="en-GB"/>
-        </w:rPr>
-        <w:t>en</w:t>
-      </w:r>
-      <w:proofErr w:type="spellEnd"/>
-      <w:r>
-        <w:rPr>
-          <w:rFonts w:ascii="Arial" w:hAnsi="Arial" w:cs="Arial"/>
-          <w:sz w:val="24"/>
-          <w:lang w:val="en-GB"/>
-        </w:rPr>
-        <w:t xml:space="preserve"> Stanford Sub </w:t>
-      </w:r>
-      <w:proofErr w:type="spellStart"/>
-      <w:r>
-        <w:rPr>
-          <w:rFonts w:ascii="Arial" w:hAnsi="Arial" w:cs="Arial"/>
-          <w:sz w:val="24"/>
-          <w:lang w:val="en-GB"/>
-        </w:rPr>
-        <w:t>Español</w:t>
-      </w:r>
-      <w:proofErr w:type="spellEnd"/>
-      <w:r>
-        <w:rPr>
-          <w:rFonts w:ascii="Arial" w:hAnsi="Arial" w:cs="Arial"/>
-          <w:sz w:val="24"/>
-          <w:lang w:val="en-GB"/>
-        </w:rPr>
-        <w:t xml:space="preserve"> HD YouTube. 2012.</w:t>
+          <w:lang w:val="es-ES"/>
+        </w:rPr>
+      </w:pPr>
+      <w:r>
+        <w:rPr>
+          <w:rFonts w:ascii="Arial" w:hAnsi="Arial" w:cs="Arial"/>
+          <w:sz w:val="24"/>
+          <w:lang w:val="es-ES"/>
+        </w:rPr>
+        <w:t>N. Flores, Steve Jobs Discurso en Stanford Sub Español HD YouTube. 2012.</w:t>
       </w:r>
     </w:p>
     <w:p>
@@ -2205,81 +2284,27 @@
         <w:rPr>
           <w:rFonts w:ascii="Arial" w:hAnsi="Arial" w:cs="Arial"/>
           <w:sz w:val="24"/>
-          <w:lang w:val="en-GB"/>
-        </w:rPr>
-        <w:t xml:space="preserve">E. </w:t>
+          <w:lang w:val="es-ES"/>
+        </w:rPr>
+        <w:t>E. Terán, [</w:t>
       </w:r>
       <w:proofErr w:type="spellStart"/>
       <w:r>
         <w:rPr>
           <w:rFonts w:ascii="Arial" w:hAnsi="Arial" w:cs="Arial"/>
           <w:sz w:val="24"/>
-          <w:lang w:val="en-GB"/>
-        </w:rPr>
-        <w:t>Terán</w:t>
+          <w:lang w:val="es-ES"/>
+        </w:rPr>
+        <w:t>NatGeo</w:t>
       </w:r>
       <w:proofErr w:type="spellEnd"/>
       <w:r>
         <w:rPr>
           <w:rFonts w:ascii="Arial" w:hAnsi="Arial" w:cs="Arial"/>
           <w:sz w:val="24"/>
-          <w:lang w:val="en-GB"/>
-        </w:rPr>
-        <w:t>, [</w:t>
-      </w:r>
-      <w:proofErr w:type="spellStart"/>
-      <w:r>
-        <w:rPr>
-          <w:rFonts w:ascii="Arial" w:hAnsi="Arial" w:cs="Arial"/>
-          <w:sz w:val="24"/>
-          <w:lang w:val="en-GB"/>
-        </w:rPr>
-        <w:t>NatGeo</w:t>
-      </w:r>
-      <w:proofErr w:type="spellEnd"/>
-      <w:r>
-        <w:rPr>
-          <w:rFonts w:ascii="Arial" w:hAnsi="Arial" w:cs="Arial"/>
-          <w:sz w:val="24"/>
-          <w:lang w:val="en-GB"/>
-        </w:rPr>
-        <w:t>]-</w:t>
-      </w:r>
-      <w:proofErr w:type="spellStart"/>
-      <w:r>
-        <w:rPr>
-          <w:rFonts w:ascii="Arial" w:hAnsi="Arial" w:cs="Arial"/>
-          <w:sz w:val="24"/>
-          <w:lang w:val="en-GB"/>
-        </w:rPr>
-        <w:t>Mentes</w:t>
-      </w:r>
-      <w:proofErr w:type="spellEnd"/>
-      <w:r>
-        <w:rPr>
-          <w:rFonts w:ascii="Arial" w:hAnsi="Arial" w:cs="Arial"/>
-          <w:sz w:val="24"/>
-          <w:lang w:val="en-GB"/>
-        </w:rPr>
-        <w:t xml:space="preserve"> </w:t>
-      </w:r>
-      <w:proofErr w:type="spellStart"/>
-      <w:r>
-        <w:rPr>
-          <w:rFonts w:ascii="Arial" w:hAnsi="Arial" w:cs="Arial"/>
-          <w:sz w:val="24"/>
-          <w:lang w:val="en-GB"/>
-        </w:rPr>
-        <w:t>Brillantes</w:t>
-      </w:r>
-      <w:proofErr w:type="spellEnd"/>
-      <w:r>
-        <w:rPr>
-          <w:rFonts w:ascii="Arial" w:hAnsi="Arial" w:cs="Arial"/>
-          <w:sz w:val="24"/>
-          <w:lang w:val="en-GB"/>
-        </w:rPr>
-        <w:t xml:space="preserve">. </w:t>
+          <w:lang w:val="es-ES"/>
+        </w:rPr>
+        <w:t xml:space="preserve">]-Mentes Brillantes. </w:t>
       </w:r>
       <w:r>
         <w:rPr>
@@ -2767,11 +2792,11 @@
       <w:lang w:eastAsia="es-ES"/>
     </w:rPr>
   </w:style>
-  <w:style w:type="paragraph" w:styleId="Heading2">
+  <w:style w:type="paragraph" w:styleId="Ttulo2">
     <w:name w:val="heading 2"/>
     <w:basedOn w:val="Normal"/>
     <w:next w:val="Normal"/>
-    <w:link w:val="Heading2Char"/>
+    <w:link w:val="Ttulo2Car"/>
     <w:uiPriority w:val="9"/>
     <w:unhideWhenUsed/>
     <w:qFormat/>
@@ -2789,13 +2814,13 @@
       <w:szCs w:val="26"/>
     </w:rPr>
   </w:style>
-  <w:style w:type="character" w:default="1" w:styleId="DefaultParagraphFont">
+  <w:style w:type="character" w:default="1" w:styleId="Fuentedeprrafopredeter">
     <w:name w:val="Default Paragraph Font"/>
     <w:uiPriority w:val="1"/>
     <w:semiHidden/>
     <w:unhideWhenUsed/>
   </w:style>
-  <w:style w:type="table" w:default="1" w:styleId="TableNormal">
+  <w:style w:type="table" w:default="1" w:styleId="Tablanormal">
     <w:name w:val="Normal Table"/>
     <w:uiPriority w:val="99"/>
     <w:semiHidden/>
@@ -2810,13 +2835,13 @@
       </w:tblCellMar>
     </w:tblPr>
   </w:style>
-  <w:style w:type="numbering" w:default="1" w:styleId="NoList">
+  <w:style w:type="numbering" w:default="1" w:styleId="Sinlista">
     <w:name w:val="No List"/>
     <w:uiPriority w:val="99"/>
     <w:semiHidden/>
     <w:unhideWhenUsed/>
   </w:style>
-  <w:style w:type="paragraph" w:styleId="Title">
+  <w:style w:type="paragraph" w:styleId="Ttulo">
     <w:name w:val="Title"/>
     <w:basedOn w:val="Normal"/>
     <w:qFormat/>
@@ -2828,7 +2853,7 @@
       <w:sz w:val="24"/>
     </w:rPr>
   </w:style>
-  <w:style w:type="paragraph" w:styleId="DocumentMap">
+  <w:style w:type="paragraph" w:styleId="Mapadeldocumento">
     <w:name w:val="Document Map"/>
     <w:basedOn w:val="Normal"/>
     <w:semiHidden/>
@@ -2839,7 +2864,7 @@
       <w:rFonts w:ascii="Tahoma" w:hAnsi="Tahoma"/>
     </w:rPr>
   </w:style>
-  <w:style w:type="paragraph" w:styleId="BodyTextIndent">
+  <w:style w:type="paragraph" w:styleId="Sangradetextonormal">
     <w:name w:val="Body Text Indent"/>
     <w:basedOn w:val="Normal"/>
     <w:semiHidden/>
@@ -2851,7 +2876,7 @@
       <w:sz w:val="24"/>
     </w:rPr>
   </w:style>
-  <w:style w:type="paragraph" w:styleId="BodyTextIndent2">
+  <w:style w:type="paragraph" w:styleId="Sangra2detindependiente">
     <w:name w:val="Body Text Indent 2"/>
     <w:basedOn w:val="Normal"/>
     <w:semiHidden/>
@@ -2864,7 +2889,7 @@
       <w:lang w:val="es-ES"/>
     </w:rPr>
   </w:style>
-  <w:style w:type="paragraph" w:styleId="BodyTextIndent3">
+  <w:style w:type="paragraph" w:styleId="Sangra3detindependiente">
     <w:name w:val="Body Text Indent 3"/>
     <w:basedOn w:val="Normal"/>
     <w:semiHidden/>
@@ -2879,7 +2904,7 @@
       <w:lang w:val="es-ES"/>
     </w:rPr>
   </w:style>
-  <w:style w:type="paragraph" w:styleId="BodyText">
+  <w:style w:type="paragraph" w:styleId="Textoindependiente">
     <w:name w:val="Body Text"/>
     <w:basedOn w:val="Normal"/>
     <w:semiHidden/>
@@ -2892,7 +2917,7 @@
       <w:lang w:val="es-ES"/>
     </w:rPr>
   </w:style>
-  <w:style w:type="paragraph" w:styleId="ListParagraph">
+  <w:style w:type="paragraph" w:styleId="Prrafodelista">
     <w:name w:val="List Paragraph"/>
     <w:basedOn w:val="Normal"/>
     <w:uiPriority w:val="34"/>
@@ -2920,13 +2945,13 @@
   </w:style>
   <w:style w:type="character" w:customStyle="1" w:styleId="apple-tab-span">
     <w:name w:val="apple-tab-span"/>
-    <w:basedOn w:val="DefaultParagraphFont"/>
+    <w:basedOn w:val="Fuentedeprrafopredeter"/>
     <w:rsid w:val="00D74BA1"/>
   </w:style>
-  <w:style w:type="character" w:customStyle="1" w:styleId="Heading2Char">
-    <w:name w:val="Heading 2 Char"/>
-    <w:basedOn w:val="DefaultParagraphFont"/>
-    <w:link w:val="Heading2"/>
+  <w:style w:type="character" w:customStyle="1" w:styleId="Ttulo2Car">
+    <w:name w:val="Título 2 Car"/>
+    <w:basedOn w:val="Fuentedeprrafopredeter"/>
+    <w:link w:val="Ttulo2"/>
     <w:uiPriority w:val="9"/>
     <w:rsid w:val="004064B1"/>
     <w:rPr>
@@ -3240,7 +3265,7 @@
 </file>
 
 <file path=customXml/itemProps1.xml><?xml version="1.0" encoding="utf-8"?>
-<ds:datastoreItem xmlns:ds="http://schemas.openxmlformats.org/officeDocument/2006/customXml" ds:itemID="{625AB4F4-2CCD-4A5D-9CB8-EDD30DB751D8}">
+<ds:datastoreItem xmlns:ds="http://schemas.openxmlformats.org/officeDocument/2006/customXml" ds:itemID="{B2864044-31B2-4ACF-B511-4B82131C0E73}">
   <ds:schemaRefs>
     <ds:schemaRef ds:uri="http://schemas.openxmlformats.org/officeDocument/2006/bibliography"/>
   </ds:schemaRefs>

</xml_diff>

<commit_message>
google schoolar and research gate
</commit_message>
<xml_diff>
--- a/1.4.Metodos_De_Investigacion_e_Innovacion/Assessed_exercise_03_Research_and_Innovation/MII-Homework03-A01212611-A01169284.docx
+++ b/1.4.Metodos_De_Investigacion_e_Innovacion/Assessed_exercise_03_Research_and_Innovation/MII-Homework03-A01212611-A01169284.docx
@@ -819,7 +819,7 @@
     </w:p>
     <w:p>
       <w:pPr>
-        <w:pStyle w:val="Ttulo2"/>
+        <w:pStyle w:val="Heading2"/>
         <w:spacing w:after="240"/>
         <w:jc w:val="both"/>
         <w:rPr>
@@ -873,34 +873,97 @@
           <w:b/>
           <w:sz w:val="24"/>
         </w:rPr>
-        <w:t xml:space="preserve">, B.S. &amp; </w:t>
+        <w:t>, B.S. &amp; Cantú-Ortiz, F.J. (2019). What is the situation of science in Mexico with respect to strategic countries and how could it be improved?</w:t>
+      </w:r>
+      <w:r>
+        <w:rPr>
+          <w:rFonts w:ascii="Arial" w:hAnsi="Arial" w:cs="Arial"/>
+          <w:b/>
+          <w:sz w:val="24"/>
+        </w:rPr>
+        <w:t xml:space="preserve"> </w:t>
+      </w:r>
+    </w:p>
+    <w:p>
+      <w:pPr>
+        <w:spacing w:line="360" w:lineRule="auto"/>
+        <w:jc w:val="both"/>
+        <w:rPr>
+          <w:rFonts w:ascii="Arial" w:hAnsi="Arial" w:cs="Arial"/>
+          <w:sz w:val="24"/>
+        </w:rPr>
+      </w:pPr>
+      <w:r>
+        <w:rPr>
+          <w:rFonts w:ascii="Arial" w:hAnsi="Arial" w:cs="Arial"/>
+          <w:sz w:val="24"/>
+        </w:rPr>
+        <w:t>This article develops the theme about the actual situation of the researching on Mexico and how is the situation with collaboration with other countries, in special with countries considered how strategic by CONACYT (</w:t>
       </w:r>
       <w:proofErr w:type="spellStart"/>
       <w:r>
         <w:rPr>
           <w:rFonts w:ascii="Arial" w:hAnsi="Arial" w:cs="Arial"/>
-          <w:b/>
-          <w:sz w:val="24"/>
-        </w:rPr>
-        <w:t>Cantú</w:t>
+          <w:sz w:val="24"/>
+        </w:rPr>
+        <w:t>Lancho-Barrantes</w:t>
       </w:r>
       <w:proofErr w:type="spellEnd"/>
       <w:r>
         <w:rPr>
           <w:rFonts w:ascii="Arial" w:hAnsi="Arial" w:cs="Arial"/>
-          <w:b/>
-          <w:sz w:val="24"/>
-        </w:rPr>
-        <w:t>-Ortiz, F.J. (2019). What is the situation of science in Mexico with respect to strategic countries and how could it be improved?</w:t>
-      </w:r>
-      <w:r>
-        <w:rPr>
-          <w:rFonts w:ascii="Arial" w:hAnsi="Arial" w:cs="Arial"/>
-          <w:b/>
+          <w:sz w:val="24"/>
+        </w:rPr>
+        <w:t xml:space="preserve"> &amp; Cantú-Ortiz, 2019).</w:t>
+      </w:r>
+    </w:p>
+    <w:p>
+      <w:pPr>
+        <w:spacing w:line="360" w:lineRule="auto"/>
+        <w:jc w:val="both"/>
+        <w:rPr>
+          <w:rFonts w:ascii="Arial" w:hAnsi="Arial" w:cs="Arial"/>
+          <w:sz w:val="24"/>
+        </w:rPr>
+      </w:pPr>
+      <w:r>
+        <w:rPr>
+          <w:rFonts w:ascii="Arial" w:hAnsi="Arial" w:cs="Arial"/>
+          <w:sz w:val="24"/>
+        </w:rPr>
+        <w:t>The strategic countries recognized by CONACYT to the research are United States, Spain, France, United Kingdom, Germany, Canada, Brazil, Colombia, China, Russian Federation, Argentina, India, Chile, Japan, South Korea, Turkey, South Africa and Israel. These are main collaborative countries consider by CONACYT. And between them, the countries which collaborate the most with Mexico are United States, with 28,535 articles; Spain with 15,003 articles and France with 8249 articles. Spain is the country with most coincidences about the themes of investigation with Mexico, and it is followed by United States, Canada and Israel.</w:t>
+      </w:r>
+    </w:p>
+    <w:p>
+      <w:pPr>
+        <w:spacing w:line="360" w:lineRule="auto"/>
+        <w:jc w:val="both"/>
+        <w:rPr>
+          <w:rFonts w:ascii="Arial" w:hAnsi="Arial" w:cs="Arial"/>
+          <w:sz w:val="24"/>
+        </w:rPr>
+      </w:pPr>
+      <w:r>
+        <w:rPr>
+          <w:rFonts w:ascii="Arial" w:hAnsi="Arial" w:cs="Arial"/>
+          <w:sz w:val="24"/>
+        </w:rPr>
+        <w:t>About the situation of the research on Mexico; the collaborative scientific production between Mexico and his strategic countries have been increasing between the years 2007-2016, there are a graphic that shows how the number of papers produced on Mexico have increased on these years, and the total number of articles is 8023 on 2016.</w:t>
+      </w:r>
+      <w:r>
+        <w:rPr>
+          <w:rFonts w:ascii="Arial" w:hAnsi="Arial" w:cs="Arial"/>
           <w:sz w:val="24"/>
         </w:rPr>
         <w:t xml:space="preserve"> </w:t>
       </w:r>
+      <w:r>
+        <w:rPr>
+          <w:rFonts w:ascii="Arial" w:hAnsi="Arial" w:cs="Arial"/>
+          <w:sz w:val="24"/>
+        </w:rPr>
+        <w:t>The main obstacles that Mexico has on the research topic are the low investment on science and the small number of researchers per million inhabitants. And other important thing is that the main investor for research is the government and the private sector rarely invest on that.</w:t>
+      </w:r>
     </w:p>
     <w:p>
       <w:pPr>
@@ -916,121 +979,8 @@
           <w:rFonts w:ascii="Arial" w:hAnsi="Arial" w:cs="Arial"/>
           <w:sz w:val="24"/>
         </w:rPr>
-        <w:t xml:space="preserve">This article </w:t>
-      </w:r>
-      <w:r>
-        <w:rPr>
-          <w:rFonts w:ascii="Arial" w:hAnsi="Arial" w:cs="Arial"/>
-          <w:sz w:val="24"/>
-        </w:rPr>
-        <w:t>develops</w:t>
-      </w:r>
-      <w:r>
-        <w:rPr>
-          <w:rFonts w:ascii="Arial" w:hAnsi="Arial" w:cs="Arial"/>
-          <w:sz w:val="24"/>
-        </w:rPr>
-        <w:t xml:space="preserve"> the theme about the actual situation of the researching on Mexico and how is the situation with collaboration with other countries, in special with countries considered how strategic by CONACYT (</w:t>
-      </w:r>
-      <w:proofErr w:type="spellStart"/>
-      <w:r>
-        <w:rPr>
-          <w:rFonts w:ascii="Arial" w:hAnsi="Arial" w:cs="Arial"/>
-          <w:sz w:val="24"/>
-        </w:rPr>
-        <w:t>Lancho-Barrantes</w:t>
-      </w:r>
-      <w:proofErr w:type="spellEnd"/>
-      <w:r>
-        <w:rPr>
-          <w:rFonts w:ascii="Arial" w:hAnsi="Arial" w:cs="Arial"/>
-          <w:sz w:val="24"/>
-        </w:rPr>
-        <w:t xml:space="preserve"> &amp; </w:t>
-      </w:r>
-      <w:proofErr w:type="spellStart"/>
-      <w:r>
-        <w:rPr>
-          <w:rFonts w:ascii="Arial" w:hAnsi="Arial" w:cs="Arial"/>
-          <w:sz w:val="24"/>
-        </w:rPr>
-        <w:t>Cantú</w:t>
-      </w:r>
-      <w:proofErr w:type="spellEnd"/>
-      <w:r>
-        <w:rPr>
-          <w:rFonts w:ascii="Arial" w:hAnsi="Arial" w:cs="Arial"/>
-          <w:sz w:val="24"/>
-        </w:rPr>
-        <w:t>-Ortiz, 2019).</w:t>
-      </w:r>
-    </w:p>
-    <w:p>
-      <w:pPr>
-        <w:spacing w:line="360" w:lineRule="auto"/>
-        <w:jc w:val="both"/>
-        <w:rPr>
-          <w:rFonts w:ascii="Arial" w:hAnsi="Arial" w:cs="Arial"/>
-          <w:sz w:val="24"/>
-        </w:rPr>
-      </w:pPr>
-      <w:r>
-        <w:rPr>
-          <w:rFonts w:ascii="Arial" w:hAnsi="Arial" w:cs="Arial"/>
-          <w:sz w:val="24"/>
-        </w:rPr>
-        <w:t>The strategic countries recognized by CONACYT to the research are United States, Spain, France, United Kingdom, Germany, Canada, Brazil, Colombia, China, Russian Federation, Argentina, India, Chile, Japan, South Korea, Turkey, South Africa and Israel. These are main collaborative countries consider by CONACYT. And between them, the countries which collaborate the most with Mexico are United States, with 28,535 articles; Spain with 15,003 articles and France with 8249 articles. Spain is the country with most coincidences about the themes of investigation with Mexico, and it is followed by United States, Canada and Israel.</w:t>
-      </w:r>
-    </w:p>
-    <w:p>
-      <w:pPr>
-        <w:spacing w:line="360" w:lineRule="auto"/>
-        <w:jc w:val="both"/>
-        <w:rPr>
-          <w:rFonts w:ascii="Arial" w:hAnsi="Arial" w:cs="Arial"/>
-          <w:sz w:val="24"/>
-        </w:rPr>
-      </w:pPr>
-      <w:r>
-        <w:rPr>
-          <w:rFonts w:ascii="Arial" w:hAnsi="Arial" w:cs="Arial"/>
-          <w:sz w:val="24"/>
-        </w:rPr>
-        <w:t>About the situation of the research on Mexico; the collaborative scientific production between Mexico and his strategic countries have been increasing between the years 2007-2016, there are a graphic that shows how the number of papers produced on Mexico have increased on these years, and the total number of articles is 8023 on 2016.</w:t>
-      </w:r>
-      <w:r>
-        <w:rPr>
-          <w:rFonts w:ascii="Arial" w:hAnsi="Arial" w:cs="Arial"/>
-          <w:sz w:val="24"/>
-        </w:rPr>
-        <w:t xml:space="preserve"> </w:t>
-      </w:r>
-      <w:r>
-        <w:rPr>
-          <w:rFonts w:ascii="Arial" w:hAnsi="Arial" w:cs="Arial"/>
-          <w:sz w:val="24"/>
-        </w:rPr>
-        <w:t>The main obstacles that Mexico has on the research topic are the low investment on science and the small number of researchers per million inhabitants. And other important thing is that the main investor for research is the government and the private sector rarely invest on that.</w:t>
-      </w:r>
-    </w:p>
-    <w:p>
-      <w:pPr>
-        <w:spacing w:line="360" w:lineRule="auto"/>
-        <w:jc w:val="both"/>
-        <w:rPr>
-          <w:rFonts w:ascii="Arial" w:hAnsi="Arial" w:cs="Arial"/>
-          <w:sz w:val="24"/>
-        </w:rPr>
-      </w:pPr>
-      <w:r>
-        <w:rPr>
-          <w:rFonts w:ascii="Arial" w:hAnsi="Arial" w:cs="Arial"/>
-          <w:sz w:val="24"/>
-        </w:rPr>
         <w:t>So, for increase the number or scientific articles and researching on Mexico is necessary to increase the investment on first place, but also, it should invest more in the creation of a scientific culture and the development of research universities, recruiting talent from all over the world. This is the key point to improve the investigation on this country because the countries with the most quantity of articles produced per year invest big resources on universities for the researching.</w:t>
       </w:r>
-      <w:bookmarkStart w:id="1" w:name="_GoBack"/>
-      <w:bookmarkEnd w:id="1"/>
       <w:r>
         <w:rPr>
           <w:rFonts w:ascii="Arial" w:hAnsi="Arial" w:cs="Arial"/>
@@ -1041,7 +991,7 @@
     </w:p>
     <w:p>
       <w:pPr>
-        <w:pStyle w:val="Ttulo2"/>
+        <w:pStyle w:val="Heading2"/>
         <w:spacing w:after="240"/>
         <w:jc w:val="both"/>
         <w:rPr>
@@ -1118,7 +1068,7 @@
     </w:p>
     <w:p>
       <w:pPr>
-        <w:pStyle w:val="Ttulo2"/>
+        <w:pStyle w:val="Heading2"/>
         <w:spacing w:after="240"/>
         <w:jc w:val="both"/>
         <w:rPr>
@@ -1383,7 +1333,7 @@
     </w:p>
     <w:p>
       <w:pPr>
-        <w:pStyle w:val="Ttulo2"/>
+        <w:pStyle w:val="Heading2"/>
         <w:spacing w:after="240"/>
         <w:jc w:val="both"/>
         <w:rPr>
@@ -1501,7 +1451,7 @@
     </w:p>
     <w:p>
       <w:pPr>
-        <w:pStyle w:val="Ttulo2"/>
+        <w:pStyle w:val="Heading2"/>
         <w:spacing w:after="240"/>
         <w:jc w:val="both"/>
         <w:rPr>
@@ -1583,7 +1533,7 @@
     </w:p>
     <w:p>
       <w:pPr>
-        <w:pStyle w:val="Ttulo2"/>
+        <w:pStyle w:val="Heading2"/>
         <w:spacing w:after="240"/>
         <w:jc w:val="both"/>
         <w:rPr>
@@ -1648,6 +1598,61 @@
     </w:p>
     <w:p>
       <w:pPr>
+        <w:jc w:val="both"/>
+        <w:rPr>
+          <w:rFonts w:ascii="Arial" w:hAnsi="Arial" w:cs="Arial"/>
+          <w:sz w:val="22"/>
+          <w:szCs w:val="22"/>
+        </w:rPr>
+      </w:pPr>
+    </w:p>
+    <w:p>
+      <w:pPr>
+        <w:jc w:val="both"/>
+      </w:pPr>
+      <w:r>
+        <w:t>3) Write an up to 150 words Summary of the document (Should be your own view and must be different from chapter or article abstract)</w:t>
+      </w:r>
+    </w:p>
+    <w:p>
+      <w:pPr>
+        <w:jc w:val="both"/>
+      </w:pPr>
+      <w:r>
+        <w:t xml:space="preserve">4) Conduct a Review (critique) of author’s main </w:t>
+      </w:r>
+      <w:proofErr w:type="spellStart"/>
+      <w:r>
+        <w:t>argumentsin</w:t>
+      </w:r>
+      <w:proofErr w:type="spellEnd"/>
+      <w:r>
+        <w:t xml:space="preserve"> about 200 words</w:t>
+      </w:r>
+    </w:p>
+    <w:p>
+      <w:pPr>
+        <w:jc w:val="both"/>
+      </w:pPr>
+      <w:r>
+        <w:t>5) Explain Lessons Learned that you regard as useful for your own studies and professional or academic goals in about 200 words</w:t>
+      </w:r>
+    </w:p>
+    <w:p>
+      <w:pPr>
+        <w:jc w:val="both"/>
+        <w:rPr>
+          <w:rFonts w:ascii="Arial" w:hAnsi="Arial" w:cs="Arial"/>
+          <w:sz w:val="22"/>
+          <w:szCs w:val="22"/>
+        </w:rPr>
+      </w:pPr>
+      <w:r>
+        <w:t>6) Present your Conclusions in no more than 150 words</w:t>
+      </w:r>
+    </w:p>
+    <w:p>
+      <w:pPr>
         <w:spacing w:line="360" w:lineRule="auto"/>
         <w:jc w:val="both"/>
         <w:rPr>
@@ -1665,7 +1670,7 @@
     </w:p>
     <w:p>
       <w:pPr>
-        <w:pStyle w:val="Ttulo2"/>
+        <w:pStyle w:val="Heading2"/>
         <w:spacing w:after="240"/>
         <w:jc w:val="both"/>
         <w:rPr>
@@ -1765,7 +1770,7 @@
     </w:p>
     <w:p>
       <w:pPr>
-        <w:pStyle w:val="Ttulo2"/>
+        <w:pStyle w:val="Heading2"/>
         <w:spacing w:after="240"/>
         <w:rPr>
           <w:b/>
@@ -2339,6 +2344,109 @@
     </w:p>
     <w:p>
       <w:pPr>
+        <w:spacing w:line="360" w:lineRule="auto"/>
+        <w:jc w:val="both"/>
+        <w:rPr>
+          <w:rFonts w:ascii="Arial" w:hAnsi="Arial" w:cs="Arial"/>
+          <w:sz w:val="24"/>
+        </w:rPr>
+      </w:pPr>
+      <w:r>
+        <w:rPr>
+          <w:noProof/>
+        </w:rPr>
+        <w:lastRenderedPageBreak/>
+        <w:drawing>
+          <wp:inline distT="0" distB="0" distL="0" distR="0" wp14:anchorId="7F08F382" wp14:editId="06242DF5">
+            <wp:extent cx="5486400" cy="2272665"/>
+            <wp:effectExtent l="0" t="0" r="0" b="0"/>
+            <wp:docPr id="3" name="Picture 3"/>
+            <wp:cNvGraphicFramePr>
+              <a:graphicFrameLocks xmlns:a="http://schemas.openxmlformats.org/drawingml/2006/main" noChangeAspect="1"/>
+            </wp:cNvGraphicFramePr>
+            <a:graphic xmlns:a="http://schemas.openxmlformats.org/drawingml/2006/main">
+              <a:graphicData uri="http://schemas.openxmlformats.org/drawingml/2006/picture">
+                <pic:pic xmlns:pic="http://schemas.openxmlformats.org/drawingml/2006/picture">
+                  <pic:nvPicPr>
+                    <pic:cNvPr id="1" name=""/>
+                    <pic:cNvPicPr/>
+                  </pic:nvPicPr>
+                  <pic:blipFill>
+                    <a:blip r:embed="rId9"/>
+                    <a:stretch>
+                      <a:fillRect/>
+                    </a:stretch>
+                  </pic:blipFill>
+                  <pic:spPr>
+                    <a:xfrm>
+                      <a:off x="0" y="0"/>
+                      <a:ext cx="5486400" cy="2272665"/>
+                    </a:xfrm>
+                    <a:prstGeom prst="rect">
+                      <a:avLst/>
+                    </a:prstGeom>
+                  </pic:spPr>
+                </pic:pic>
+              </a:graphicData>
+            </a:graphic>
+          </wp:inline>
+        </w:drawing>
+      </w:r>
+    </w:p>
+    <w:p>
+      <w:pPr>
+        <w:spacing w:line="360" w:lineRule="auto"/>
+        <w:jc w:val="both"/>
+        <w:rPr>
+          <w:rFonts w:ascii="Arial" w:hAnsi="Arial" w:cs="Arial"/>
+          <w:sz w:val="24"/>
+        </w:rPr>
+      </w:pPr>
+      <w:r>
+        <w:rPr>
+          <w:noProof/>
+        </w:rPr>
+        <w:drawing>
+          <wp:inline distT="0" distB="0" distL="0" distR="0" wp14:anchorId="229BA389" wp14:editId="54AA65F2">
+            <wp:extent cx="5486400" cy="3929380"/>
+            <wp:effectExtent l="0" t="0" r="0" b="0"/>
+            <wp:docPr id="4" name="Picture 4"/>
+            <wp:cNvGraphicFramePr>
+              <a:graphicFrameLocks xmlns:a="http://schemas.openxmlformats.org/drawingml/2006/main" noChangeAspect="1"/>
+            </wp:cNvGraphicFramePr>
+            <a:graphic xmlns:a="http://schemas.openxmlformats.org/drawingml/2006/main">
+              <a:graphicData uri="http://schemas.openxmlformats.org/drawingml/2006/picture">
+                <pic:pic xmlns:pic="http://schemas.openxmlformats.org/drawingml/2006/picture">
+                  <pic:nvPicPr>
+                    <pic:cNvPr id="1" name=""/>
+                    <pic:cNvPicPr/>
+                  </pic:nvPicPr>
+                  <pic:blipFill>
+                    <a:blip r:embed="rId10"/>
+                    <a:stretch>
+                      <a:fillRect/>
+                    </a:stretch>
+                  </pic:blipFill>
+                  <pic:spPr>
+                    <a:xfrm>
+                      <a:off x="0" y="0"/>
+                      <a:ext cx="5486400" cy="3929380"/>
+                    </a:xfrm>
+                    <a:prstGeom prst="rect">
+                      <a:avLst/>
+                    </a:prstGeom>
+                  </pic:spPr>
+                </pic:pic>
+              </a:graphicData>
+            </a:graphic>
+          </wp:inline>
+        </w:drawing>
+      </w:r>
+      <w:bookmarkStart w:id="1" w:name="_GoBack"/>
+      <w:bookmarkEnd w:id="1"/>
+    </w:p>
+    <w:p>
+      <w:pPr>
         <w:rPr>
           <w:rFonts w:ascii="Arial" w:hAnsi="Arial" w:cs="Arial"/>
           <w:sz w:val="24"/>
@@ -2499,16 +2607,13 @@
           <w:sz w:val="24"/>
         </w:rPr>
       </w:pPr>
-    </w:p>
-    <w:p>
-      <w:pPr>
-        <w:spacing w:line="360" w:lineRule="auto"/>
-        <w:jc w:val="both"/>
-        <w:rPr>
-          <w:rFonts w:ascii="Arial" w:hAnsi="Arial" w:cs="Arial"/>
-          <w:sz w:val="24"/>
-        </w:rPr>
-      </w:pPr>
+      <w:r>
+        <w:rPr>
+          <w:rFonts w:ascii="Arial" w:hAnsi="Arial" w:cs="Arial"/>
+          <w:sz w:val="24"/>
+        </w:rPr>
+        <w:br w:type="page"/>
+      </w:r>
     </w:p>
     <w:p>
       <w:pPr>
@@ -2549,34 +2654,107 @@
         <w:rPr>
           <w:rFonts w:ascii="Arial" w:hAnsi="Arial" w:cs="Arial"/>
           <w:sz w:val="24"/>
+          <w:lang w:val="en-GB"/>
+        </w:rPr>
+      </w:pPr>
+      <w:proofErr w:type="spellStart"/>
+      <w:r>
+        <w:rPr>
+          <w:rFonts w:ascii="Arial" w:hAnsi="Arial" w:cs="Arial"/>
+          <w:sz w:val="24"/>
           <w:lang w:val="es-ES"/>
         </w:rPr>
-      </w:pPr>
+        <w:t>Badabun</w:t>
+      </w:r>
+      <w:proofErr w:type="spellEnd"/>
+      <w:r>
+        <w:rPr>
+          <w:rFonts w:ascii="Arial" w:hAnsi="Arial" w:cs="Arial"/>
+          <w:sz w:val="24"/>
+          <w:lang w:val="es-ES"/>
+        </w:rPr>
+        <w:t xml:space="preserve">, Estas fueron las últimas palabras de Steve Jobs minutos antes de morir. </w:t>
+      </w:r>
+      <w:r>
+        <w:rPr>
+          <w:rFonts w:ascii="Arial" w:hAnsi="Arial" w:cs="Arial"/>
+          <w:sz w:val="24"/>
+          <w:lang w:val="en-GB"/>
+        </w:rPr>
+        <w:t>2017.</w:t>
+      </w:r>
+    </w:p>
+    <w:p>
+      <w:pPr>
+        <w:spacing w:line="360" w:lineRule="auto"/>
+        <w:jc w:val="both"/>
+        <w:rPr>
+          <w:rFonts w:ascii="Arial" w:hAnsi="Arial" w:cs="Arial"/>
+          <w:sz w:val="24"/>
+          <w:lang w:val="en-GB"/>
+        </w:rPr>
+      </w:pPr>
+      <w:r>
+        <w:rPr>
+          <w:rFonts w:ascii="Arial" w:hAnsi="Arial" w:cs="Arial"/>
+          <w:sz w:val="24"/>
+          <w:lang w:val="en-GB"/>
+        </w:rPr>
+        <w:t xml:space="preserve">N. Flores, Steve Jobs </w:t>
+      </w:r>
       <w:proofErr w:type="spellStart"/>
       <w:r>
         <w:rPr>
           <w:rFonts w:ascii="Arial" w:hAnsi="Arial" w:cs="Arial"/>
           <w:sz w:val="24"/>
-          <w:lang w:val="es-ES"/>
-        </w:rPr>
-        <w:t>Badabun</w:t>
+          <w:lang w:val="en-GB"/>
+        </w:rPr>
+        <w:t>Discurso</w:t>
       </w:r>
       <w:proofErr w:type="spellEnd"/>
       <w:r>
         <w:rPr>
           <w:rFonts w:ascii="Arial" w:hAnsi="Arial" w:cs="Arial"/>
           <w:sz w:val="24"/>
-          <w:lang w:val="es-ES"/>
-        </w:rPr>
-        <w:t xml:space="preserve">, Estas fueron las últimas palabras de Steve Jobs minutos antes de morir. </w:t>
-      </w:r>
-      <w:r>
-        <w:rPr>
-          <w:rFonts w:ascii="Arial" w:hAnsi="Arial" w:cs="Arial"/>
-          <w:sz w:val="24"/>
-          <w:lang w:val="es-ES"/>
-        </w:rPr>
-        <w:t>2017.</w:t>
+          <w:lang w:val="en-GB"/>
+        </w:rPr>
+        <w:t xml:space="preserve"> </w:t>
+      </w:r>
+      <w:proofErr w:type="spellStart"/>
+      <w:r>
+        <w:rPr>
+          <w:rFonts w:ascii="Arial" w:hAnsi="Arial" w:cs="Arial"/>
+          <w:sz w:val="24"/>
+          <w:lang w:val="en-GB"/>
+        </w:rPr>
+        <w:t>en</w:t>
+      </w:r>
+      <w:proofErr w:type="spellEnd"/>
+      <w:r>
+        <w:rPr>
+          <w:rFonts w:ascii="Arial" w:hAnsi="Arial" w:cs="Arial"/>
+          <w:sz w:val="24"/>
+          <w:lang w:val="en-GB"/>
+        </w:rPr>
+        <w:t xml:space="preserve"> Stanford Sub </w:t>
+      </w:r>
+      <w:proofErr w:type="spellStart"/>
+      <w:r>
+        <w:rPr>
+          <w:rFonts w:ascii="Arial" w:hAnsi="Arial" w:cs="Arial"/>
+          <w:sz w:val="24"/>
+          <w:lang w:val="en-GB"/>
+        </w:rPr>
+        <w:t>Español</w:t>
+      </w:r>
+      <w:proofErr w:type="spellEnd"/>
+      <w:r>
+        <w:rPr>
+          <w:rFonts w:ascii="Arial" w:hAnsi="Arial" w:cs="Arial"/>
+          <w:sz w:val="24"/>
+          <w:lang w:val="en-GB"/>
+        </w:rPr>
+        <w:t xml:space="preserve"> HD YouTube. 2012.</w:t>
       </w:r>
     </w:p>
     <w:p>
@@ -2586,41 +2764,40 @@
         <w:rPr>
           <w:rFonts w:ascii="Arial" w:hAnsi="Arial" w:cs="Arial"/>
           <w:sz w:val="24"/>
-          <w:lang w:val="es-ES"/>
-        </w:rPr>
-      </w:pPr>
-      <w:r>
-        <w:rPr>
-          <w:rFonts w:ascii="Arial" w:hAnsi="Arial" w:cs="Arial"/>
-          <w:sz w:val="24"/>
-          <w:lang w:val="es-ES"/>
-        </w:rPr>
-        <w:t>N. Flores, Steve Jobs Discurso en Stanford Sub Español HD YouTube. 2012.</w:t>
-      </w:r>
-    </w:p>
-    <w:p>
-      <w:pPr>
-        <w:spacing w:line="360" w:lineRule="auto"/>
-        <w:jc w:val="both"/>
-        <w:rPr>
-          <w:rFonts w:ascii="Arial" w:hAnsi="Arial" w:cs="Arial"/>
-          <w:sz w:val="24"/>
-        </w:rPr>
-      </w:pPr>
-      <w:r>
-        <w:rPr>
-          <w:rFonts w:ascii="Arial" w:hAnsi="Arial" w:cs="Arial"/>
-          <w:sz w:val="24"/>
-          <w:lang w:val="es-ES"/>
-        </w:rPr>
-        <w:t>E. Terán, [</w:t>
+        </w:rPr>
+      </w:pPr>
+      <w:r>
+        <w:rPr>
+          <w:rFonts w:ascii="Arial" w:hAnsi="Arial" w:cs="Arial"/>
+          <w:sz w:val="24"/>
+          <w:lang w:val="en-GB"/>
+        </w:rPr>
+        <w:t xml:space="preserve">E. </w:t>
       </w:r>
       <w:proofErr w:type="spellStart"/>
       <w:r>
         <w:rPr>
           <w:rFonts w:ascii="Arial" w:hAnsi="Arial" w:cs="Arial"/>
           <w:sz w:val="24"/>
-          <w:lang w:val="es-ES"/>
+          <w:lang w:val="en-GB"/>
+        </w:rPr>
+        <w:t>Terán</w:t>
+      </w:r>
+      <w:proofErr w:type="spellEnd"/>
+      <w:r>
+        <w:rPr>
+          <w:rFonts w:ascii="Arial" w:hAnsi="Arial" w:cs="Arial"/>
+          <w:sz w:val="24"/>
+          <w:lang w:val="en-GB"/>
+        </w:rPr>
+        <w:t>, [</w:t>
+      </w:r>
+      <w:proofErr w:type="spellStart"/>
+      <w:r>
+        <w:rPr>
+          <w:rFonts w:ascii="Arial" w:hAnsi="Arial" w:cs="Arial"/>
+          <w:sz w:val="24"/>
+          <w:lang w:val="en-GB"/>
         </w:rPr>
         <w:t>NatGeo</w:t>
       </w:r>
@@ -2629,9 +2806,27 @@
         <w:rPr>
           <w:rFonts w:ascii="Arial" w:hAnsi="Arial" w:cs="Arial"/>
           <w:sz w:val="24"/>
-          <w:lang w:val="es-ES"/>
-        </w:rPr>
-        <w:t xml:space="preserve">]-Mentes Brillantes. </w:t>
+          <w:lang w:val="en-GB"/>
+        </w:rPr>
+        <w:t>]-</w:t>
+      </w:r>
+      <w:proofErr w:type="spellStart"/>
+      <w:r>
+        <w:rPr>
+          <w:rFonts w:ascii="Arial" w:hAnsi="Arial" w:cs="Arial"/>
+          <w:sz w:val="24"/>
+          <w:lang w:val="en-GB"/>
+        </w:rPr>
+        <w:t>Mentes</w:t>
+      </w:r>
+      <w:proofErr w:type="spellEnd"/>
+      <w:r>
+        <w:rPr>
+          <w:rFonts w:ascii="Arial" w:hAnsi="Arial" w:cs="Arial"/>
+          <w:sz w:val="24"/>
+          <w:lang w:val="en-GB"/>
+        </w:rPr>
+        <w:t xml:space="preserve"> Brillantes. </w:t>
       </w:r>
       <w:r>
         <w:rPr>
@@ -3119,11 +3314,11 @@
       <w:lang w:eastAsia="es-ES"/>
     </w:rPr>
   </w:style>
-  <w:style w:type="paragraph" w:styleId="Ttulo2">
+  <w:style w:type="paragraph" w:styleId="Heading2">
     <w:name w:val="heading 2"/>
     <w:basedOn w:val="Normal"/>
     <w:next w:val="Normal"/>
-    <w:link w:val="Ttulo2Car"/>
+    <w:link w:val="Heading2Char"/>
     <w:uiPriority w:val="9"/>
     <w:unhideWhenUsed/>
     <w:qFormat/>
@@ -3141,13 +3336,13 @@
       <w:szCs w:val="26"/>
     </w:rPr>
   </w:style>
-  <w:style w:type="character" w:default="1" w:styleId="Fuentedeprrafopredeter">
+  <w:style w:type="character" w:default="1" w:styleId="DefaultParagraphFont">
     <w:name w:val="Default Paragraph Font"/>
     <w:uiPriority w:val="1"/>
     <w:semiHidden/>
     <w:unhideWhenUsed/>
   </w:style>
-  <w:style w:type="table" w:default="1" w:styleId="Tablanormal">
+  <w:style w:type="table" w:default="1" w:styleId="TableNormal">
     <w:name w:val="Normal Table"/>
     <w:uiPriority w:val="99"/>
     <w:semiHidden/>
@@ -3162,13 +3357,13 @@
       </w:tblCellMar>
     </w:tblPr>
   </w:style>
-  <w:style w:type="numbering" w:default="1" w:styleId="Sinlista">
+  <w:style w:type="numbering" w:default="1" w:styleId="NoList">
     <w:name w:val="No List"/>
     <w:uiPriority w:val="99"/>
     <w:semiHidden/>
     <w:unhideWhenUsed/>
   </w:style>
-  <w:style w:type="paragraph" w:styleId="Ttulo">
+  <w:style w:type="paragraph" w:styleId="Title">
     <w:name w:val="Title"/>
     <w:basedOn w:val="Normal"/>
     <w:qFormat/>
@@ -3180,7 +3375,7 @@
       <w:sz w:val="24"/>
     </w:rPr>
   </w:style>
-  <w:style w:type="paragraph" w:styleId="Mapadeldocumento">
+  <w:style w:type="paragraph" w:styleId="DocumentMap">
     <w:name w:val="Document Map"/>
     <w:basedOn w:val="Normal"/>
     <w:semiHidden/>
@@ -3191,7 +3386,7 @@
       <w:rFonts w:ascii="Tahoma" w:hAnsi="Tahoma"/>
     </w:rPr>
   </w:style>
-  <w:style w:type="paragraph" w:styleId="Sangradetextonormal">
+  <w:style w:type="paragraph" w:styleId="BodyTextIndent">
     <w:name w:val="Body Text Indent"/>
     <w:basedOn w:val="Normal"/>
     <w:semiHidden/>
@@ -3203,7 +3398,7 @@
       <w:sz w:val="24"/>
     </w:rPr>
   </w:style>
-  <w:style w:type="paragraph" w:styleId="Sangra2detindependiente">
+  <w:style w:type="paragraph" w:styleId="BodyTextIndent2">
     <w:name w:val="Body Text Indent 2"/>
     <w:basedOn w:val="Normal"/>
     <w:semiHidden/>
@@ -3216,7 +3411,7 @@
       <w:lang w:val="es-ES"/>
     </w:rPr>
   </w:style>
-  <w:style w:type="paragraph" w:styleId="Sangra3detindependiente">
+  <w:style w:type="paragraph" w:styleId="BodyTextIndent3">
     <w:name w:val="Body Text Indent 3"/>
     <w:basedOn w:val="Normal"/>
     <w:semiHidden/>
@@ -3231,7 +3426,7 @@
       <w:lang w:val="es-ES"/>
     </w:rPr>
   </w:style>
-  <w:style w:type="paragraph" w:styleId="Textoindependiente">
+  <w:style w:type="paragraph" w:styleId="BodyText">
     <w:name w:val="Body Text"/>
     <w:basedOn w:val="Normal"/>
     <w:semiHidden/>
@@ -3244,7 +3439,7 @@
       <w:lang w:val="es-ES"/>
     </w:rPr>
   </w:style>
-  <w:style w:type="paragraph" w:styleId="Prrafodelista">
+  <w:style w:type="paragraph" w:styleId="ListParagraph">
     <w:name w:val="List Paragraph"/>
     <w:basedOn w:val="Normal"/>
     <w:uiPriority w:val="34"/>
@@ -3272,13 +3467,13 @@
   </w:style>
   <w:style w:type="character" w:customStyle="1" w:styleId="apple-tab-span">
     <w:name w:val="apple-tab-span"/>
-    <w:basedOn w:val="Fuentedeprrafopredeter"/>
+    <w:basedOn w:val="DefaultParagraphFont"/>
     <w:rsid w:val="00D74BA1"/>
   </w:style>
-  <w:style w:type="character" w:customStyle="1" w:styleId="Ttulo2Car">
-    <w:name w:val="Título 2 Car"/>
-    <w:basedOn w:val="Fuentedeprrafopredeter"/>
-    <w:link w:val="Ttulo2"/>
+  <w:style w:type="character" w:customStyle="1" w:styleId="Heading2Char">
+    <w:name w:val="Heading 2 Char"/>
+    <w:basedOn w:val="DefaultParagraphFont"/>
+    <w:link w:val="Heading2"/>
     <w:uiPriority w:val="9"/>
     <w:rsid w:val="004064B1"/>
     <w:rPr>
@@ -3289,10 +3484,10 @@
       <w:lang w:eastAsia="es-ES"/>
     </w:rPr>
   </w:style>
-  <w:style w:type="paragraph" w:styleId="Textodeglobo">
+  <w:style w:type="paragraph" w:styleId="BalloonText">
     <w:name w:val="Balloon Text"/>
     <w:basedOn w:val="Normal"/>
-    <w:link w:val="TextodegloboCar"/>
+    <w:link w:val="BalloonTextChar"/>
     <w:uiPriority w:val="99"/>
     <w:semiHidden/>
     <w:unhideWhenUsed/>
@@ -3303,10 +3498,10 @@
       <w:szCs w:val="18"/>
     </w:rPr>
   </w:style>
-  <w:style w:type="character" w:customStyle="1" w:styleId="TextodegloboCar">
-    <w:name w:val="Texto de globo Car"/>
-    <w:basedOn w:val="Fuentedeprrafopredeter"/>
-    <w:link w:val="Textodeglobo"/>
+  <w:style w:type="character" w:customStyle="1" w:styleId="BalloonTextChar">
+    <w:name w:val="Balloon Text Char"/>
+    <w:basedOn w:val="DefaultParagraphFont"/>
+    <w:link w:val="BalloonText"/>
     <w:uiPriority w:val="99"/>
     <w:semiHidden/>
     <w:rsid w:val="00942A5A"/>
@@ -3620,7 +3815,7 @@
 </file>
 
 <file path=customXml/itemProps1.xml><?xml version="1.0" encoding="utf-8"?>
-<ds:datastoreItem xmlns:ds="http://schemas.openxmlformats.org/officeDocument/2006/customXml" ds:itemID="{1D0C28A4-5EB0-4420-899E-81FEFB5C4386}">
+<ds:datastoreItem xmlns:ds="http://schemas.openxmlformats.org/officeDocument/2006/customXml" ds:itemID="{B2D68066-29E0-4EBA-B75D-A60B14CBAB73}">
   <ds:schemaRefs>
     <ds:schemaRef ds:uri="http://schemas.openxmlformats.org/officeDocument/2006/bibliography"/>
   </ds:schemaRefs>

</xml_diff>